<commit_message>
Alterações dos slides da apresentação individual
</commit_message>
<xml_diff>
--- a/Documentos/4. Apresentação Individual/Ana/Guiao_Apresentacao.docx
+++ b/Documentos/4. Apresentação Individual/Ana/Guiao_Apresentacao.docx
@@ -78,7 +78,45 @@
           <w:szCs w:val="24"/>
           <w:lang w:eastAsia="pt-PT"/>
         </w:rPr>
-        <w:t>A tecnologia de casa inteligente, também conhecida como automação residencial, fornece segurança, conforto, conveniência e eficiência no uso de energia aos proprietários, permitindo que eles controlem dispositivos inteligentes, geralmente por um aplicativo residencial inteligente em seu smartphone ou outro dispositivo em rede.</w:t>
+        <w:t xml:space="preserve">A tecnologia de casa inteligente, também conhecida como </w:t>
+      </w:r>
+      <w:bookmarkStart w:id="0" w:name="_Hlk512535789"/>
+      <w:r>
+        <w:rPr>
+          <w:rFonts w:eastAsia="Times New Roman" w:cstheme="minorHAnsi"/>
+          <w:sz w:val="24"/>
+          <w:szCs w:val="24"/>
+          <w:lang w:eastAsia="pt-PT"/>
+        </w:rPr>
+        <w:t>automa</w:t>
+      </w:r>
+      <w:r>
+        <w:rPr>
+          <w:rFonts w:eastAsia="Times New Roman" w:cstheme="minorHAnsi"/>
+          <w:sz w:val="24"/>
+          <w:szCs w:val="24"/>
+          <w:lang w:eastAsia="pt-PT"/>
+        </w:rPr>
+        <w:t>tizaç</w:t>
+      </w:r>
+      <w:r>
+        <w:rPr>
+          <w:rFonts w:eastAsia="Times New Roman" w:cstheme="minorHAnsi"/>
+          <w:sz w:val="24"/>
+          <w:szCs w:val="24"/>
+          <w:lang w:eastAsia="pt-PT"/>
+        </w:rPr>
+        <w:t xml:space="preserve">ão </w:t>
+      </w:r>
+      <w:bookmarkEnd w:id="0"/>
+      <w:r>
+        <w:rPr>
+          <w:rFonts w:eastAsia="Times New Roman" w:cstheme="minorHAnsi"/>
+          <w:sz w:val="24"/>
+          <w:szCs w:val="24"/>
+          <w:lang w:eastAsia="pt-PT"/>
+        </w:rPr>
+        <w:t>residencial, fornece segurança, conforto, conveniência e eficiência no uso de energia aos proprietários, permitindo que eles controlem dispositivos inteligentes, geralmente por um aplicativo residencial inteligente em seu smartphone ou outro dispositivo em rede.</w:t>
       </w:r>
     </w:p>
     <w:p/>
@@ -211,7 +249,25 @@
           <w:szCs w:val="24"/>
           <w:lang w:eastAsia="pt-PT"/>
         </w:rPr>
-        <w:t xml:space="preserve"> silenciar todas essas preocupações com uma rápida olhada no smartphone ou tablet. </w:t>
+        <w:t xml:space="preserve"> silenciar todas essas preocupações com uma </w:t>
+      </w:r>
+      <w:r>
+        <w:rPr>
+          <w:rFonts w:eastAsia="Times New Roman" w:cstheme="minorHAnsi"/>
+          <w:sz w:val="24"/>
+          <w:szCs w:val="24"/>
+          <w:lang w:eastAsia="pt-PT"/>
+        </w:rPr>
+        <w:t xml:space="preserve">vista de olhos </w:t>
+      </w:r>
+      <w:r>
+        <w:rPr>
+          <w:rFonts w:eastAsia="Times New Roman" w:cstheme="minorHAnsi"/>
+          <w:sz w:val="24"/>
+          <w:szCs w:val="24"/>
+          <w:lang w:eastAsia="pt-PT"/>
+        </w:rPr>
+        <w:t xml:space="preserve">rápida no smartphone ou tablet. </w:t>
       </w:r>
       <w:r>
         <w:rPr>
@@ -320,7 +376,39 @@
           <w:shd w:val="clear" w:color="auto" w:fill="FFFFFF"/>
           <w:lang w:eastAsia="en-US"/>
         </w:rPr>
-        <w:t xml:space="preserve">pensar em George Jetson e sua morada futurista, ou talvez Bill Gates, que gastou mais de US $ 100 milhões construindo sua casa inteligente. Uma vez que um empate para os especialistas em tecnologia ou para os ricos, as casas inteligentes e a automação residencial estão </w:t>
+        <w:t>pensar em George Jetson e sua morada futurista, ou talvez Bill Gates, que gastou mais de US $ 100 milhões</w:t>
+      </w:r>
+      <w:r>
+        <w:rPr>
+          <w:rFonts w:asciiTheme="minorHAnsi" w:eastAsiaTheme="minorHAnsi" w:hAnsiTheme="minorHAnsi" w:cstheme="minorHAnsi"/>
+          <w:shd w:val="clear" w:color="auto" w:fill="FFFFFF"/>
+          <w:lang w:eastAsia="en-US"/>
+        </w:rPr>
+        <w:t xml:space="preserve"> na construção da</w:t>
+      </w:r>
+      <w:r>
+        <w:rPr>
+          <w:rFonts w:asciiTheme="minorHAnsi" w:eastAsiaTheme="minorHAnsi" w:hAnsiTheme="minorHAnsi" w:cstheme="minorHAnsi"/>
+          <w:shd w:val="clear" w:color="auto" w:fill="FFFFFF"/>
+          <w:lang w:eastAsia="en-US"/>
+        </w:rPr>
+        <w:t xml:space="preserve"> sua casa inteligente. Uma vez que um empate para os especialistas em tecnologia ou para os ricos, as casas inteligentes e a </w:t>
+      </w:r>
+      <w:r>
+        <w:rPr>
+          <w:rFonts w:asciiTheme="minorHAnsi" w:eastAsiaTheme="minorHAnsi" w:hAnsiTheme="minorHAnsi" w:cstheme="minorHAnsi"/>
+          <w:shd w:val="clear" w:color="auto" w:fill="FFFFFF"/>
+          <w:lang w:eastAsia="en-US"/>
+        </w:rPr>
+        <w:t xml:space="preserve">automatização </w:t>
+      </w:r>
+      <w:r>
+        <w:rPr>
+          <w:rFonts w:asciiTheme="minorHAnsi" w:eastAsiaTheme="minorHAnsi" w:hAnsiTheme="minorHAnsi" w:cstheme="minorHAnsi"/>
+          <w:shd w:val="clear" w:color="auto" w:fill="FFFFFF"/>
+          <w:lang w:eastAsia="en-US"/>
+        </w:rPr>
+        <w:t xml:space="preserve">residencial estão </w:t>
       </w:r>
       <w:r>
         <w:rPr>
@@ -393,7 +481,31 @@
         <w:rPr>
           <w:rFonts w:asciiTheme="minorHAnsi" w:hAnsiTheme="minorHAnsi" w:cstheme="minorHAnsi"/>
         </w:rPr>
-        <w:t>suas conexões constantes com a Internet significam que podem ser configurados para controlar uma miríade de outros dispositivos on-line. É tudo sobre a Internet das Coisas.</w:t>
+        <w:t>suas conexões constantes com a Internet significam que podem ser configurados para controlar um</w:t>
+      </w:r>
+      <w:r>
+        <w:rPr>
+          <w:rFonts w:asciiTheme="minorHAnsi" w:hAnsiTheme="minorHAnsi" w:cstheme="minorHAnsi"/>
+        </w:rPr>
+        <w:t xml:space="preserve"> grande número </w:t>
+      </w:r>
+      <w:r>
+        <w:rPr>
+          <w:rFonts w:asciiTheme="minorHAnsi" w:hAnsiTheme="minorHAnsi" w:cstheme="minorHAnsi"/>
+        </w:rPr>
+        <w:t>de outros dispositivos on-line. É tudo sobre a Internet das Coisas</w:t>
+      </w:r>
+      <w:r>
+        <w:rPr>
+          <w:rFonts w:asciiTheme="minorHAnsi" w:hAnsiTheme="minorHAnsi" w:cstheme="minorHAnsi"/>
+        </w:rPr>
+        <w:t xml:space="preserve"> (IoT)</w:t>
+      </w:r>
+      <w:r>
+        <w:rPr>
+          <w:rFonts w:asciiTheme="minorHAnsi" w:hAnsiTheme="minorHAnsi" w:cstheme="minorHAnsi"/>
+        </w:rPr>
+        <w:t>.</w:t>
       </w:r>
     </w:p>
     <w:p>
@@ -412,7 +524,77 @@
           <w:rFonts w:asciiTheme="minorHAnsi" w:hAnsiTheme="minorHAnsi" w:cstheme="minorHAnsi"/>
           <w:bCs/>
         </w:rPr>
-        <w:t>A Internet das Coisas é uma expressão que se refere aos objetos e produtos que são interconectados e identificáveis através de redes digitais. Esta proliferação de produtos está ficando maior e melhor a cada dia. Todos os componentes eletrônicos da sua casa são um jogo justo para essa revolução tecnológica, da sua geladeira ao seu forno.</w:t>
+        <w:t>A Internet das Coisas é uma expressão</w:t>
+      </w:r>
+      <w:r>
+        <w:rPr>
+          <w:rFonts w:asciiTheme="minorHAnsi" w:hAnsiTheme="minorHAnsi" w:cstheme="minorHAnsi"/>
+          <w:bCs/>
+        </w:rPr>
+        <w:t>,</w:t>
+      </w:r>
+      <w:r>
+        <w:rPr>
+          <w:rFonts w:asciiTheme="minorHAnsi" w:hAnsiTheme="minorHAnsi" w:cstheme="minorHAnsi"/>
+          <w:bCs/>
+        </w:rPr>
+        <w:t xml:space="preserve"> que se refere aos objetos e produtos que são interconectados e identificáveis através de redes digitais. Esta proliferação de produtos está </w:t>
+      </w:r>
+      <w:r>
+        <w:rPr>
+          <w:rFonts w:asciiTheme="minorHAnsi" w:hAnsiTheme="minorHAnsi" w:cstheme="minorHAnsi"/>
+          <w:bCs/>
+        </w:rPr>
+        <w:t>a ficar cada dia</w:t>
+      </w:r>
+      <w:r>
+        <w:rPr>
+          <w:rFonts w:asciiTheme="minorHAnsi" w:hAnsiTheme="minorHAnsi" w:cstheme="minorHAnsi"/>
+          <w:bCs/>
+        </w:rPr>
+        <w:t xml:space="preserve"> maior e melhor. Todos os componentes eletrônicos d</w:t>
+      </w:r>
+      <w:r>
+        <w:rPr>
+          <w:rFonts w:asciiTheme="minorHAnsi" w:hAnsiTheme="minorHAnsi" w:cstheme="minorHAnsi"/>
+          <w:bCs/>
+        </w:rPr>
+        <w:t xml:space="preserve">e uma </w:t>
+      </w:r>
+      <w:r>
+        <w:rPr>
+          <w:rFonts w:asciiTheme="minorHAnsi" w:hAnsiTheme="minorHAnsi" w:cstheme="minorHAnsi"/>
+          <w:bCs/>
+        </w:rPr>
+        <w:t>casa são um jogo justo para essa revolução tecnológica, d</w:t>
+      </w:r>
+      <w:r>
+        <w:rPr>
+          <w:rFonts w:asciiTheme="minorHAnsi" w:hAnsiTheme="minorHAnsi" w:cstheme="minorHAnsi"/>
+          <w:bCs/>
+        </w:rPr>
+        <w:t>o</w:t>
+      </w:r>
+      <w:r>
+        <w:rPr>
+          <w:rFonts w:asciiTheme="minorHAnsi" w:hAnsiTheme="minorHAnsi" w:cstheme="minorHAnsi"/>
+          <w:bCs/>
+        </w:rPr>
+        <w:t xml:space="preserve"> </w:t>
+      </w:r>
+      <w:r>
+        <w:rPr>
+          <w:rFonts w:asciiTheme="minorHAnsi" w:hAnsiTheme="minorHAnsi" w:cstheme="minorHAnsi"/>
+          <w:bCs/>
+        </w:rPr>
+        <w:t>figorifico</w:t>
+      </w:r>
+      <w:r>
+        <w:rPr>
+          <w:rFonts w:asciiTheme="minorHAnsi" w:hAnsiTheme="minorHAnsi" w:cstheme="minorHAnsi"/>
+          <w:bCs/>
+        </w:rPr>
+        <w:t xml:space="preserve"> ao forno.</w:t>
       </w:r>
     </w:p>
     <w:p>
@@ -527,6 +709,14 @@
           <w:sz w:val="24"/>
           <w:szCs w:val="24"/>
         </w:rPr>
+        <w:t>,</w:t>
+      </w:r>
+      <w:r>
+        <w:rPr>
+          <w:rFonts w:cstheme="minorHAnsi"/>
+          <w:sz w:val="24"/>
+          <w:szCs w:val="24"/>
+        </w:rPr>
         <w:t xml:space="preserve"> </w:t>
       </w:r>
       <w:r>
@@ -535,7 +725,23 @@
           <w:sz w:val="24"/>
           <w:szCs w:val="24"/>
         </w:rPr>
-        <w:t>também incluem reconhecimento de voz ou gesto.</w:t>
+        <w:t>também</w:t>
+      </w:r>
+      <w:r>
+        <w:rPr>
+          <w:rFonts w:cstheme="minorHAnsi"/>
+          <w:sz w:val="24"/>
+          <w:szCs w:val="24"/>
+        </w:rPr>
+        <w:t>,</w:t>
+      </w:r>
+      <w:r>
+        <w:rPr>
+          <w:rFonts w:cstheme="minorHAnsi"/>
+          <w:sz w:val="24"/>
+          <w:szCs w:val="24"/>
+        </w:rPr>
+        <w:t xml:space="preserve"> incluem reconhecimento de voz ou gesto.</w:t>
       </w:r>
     </w:p>
     <w:p>
@@ -558,7 +764,23 @@
           <w:sz w:val="24"/>
           <w:szCs w:val="24"/>
         </w:rPr>
-        <w:t>Além de poder ser controlado remotamente e personalizado, os sistemas de iluminação inteligentes, como o Hue da Philips Lighting Holding B.V., podem detectar quando os ocupantes estão na sala e ajustar a iluminação conforme necessário. As lâmpadas inteligentes também podem se regular com base na disponibilidade de luz do dia.</w:t>
+        <w:t xml:space="preserve">Além de poder ser controlado remotamente e personalizado, os sistemas de iluminação inteligentes, como o Hue da Philips Lighting Holding B.V., podem detectar quando os ocupantes estão na sala e ajustar a iluminação conforme necessário. As lâmpadas inteligentes também </w:t>
+      </w:r>
+      <w:r>
+        <w:rPr>
+          <w:rFonts w:cstheme="minorHAnsi"/>
+          <w:sz w:val="24"/>
+          <w:szCs w:val="24"/>
+        </w:rPr>
+        <w:t xml:space="preserve">se </w:t>
+      </w:r>
+      <w:r>
+        <w:rPr>
+          <w:rFonts w:cstheme="minorHAnsi"/>
+          <w:sz w:val="24"/>
+          <w:szCs w:val="24"/>
+        </w:rPr>
+        <w:t>podem regular com base na disponibilidade de luz do dia.</w:t>
       </w:r>
     </w:p>
     <w:p>
@@ -582,7 +804,23 @@
           <w:sz w:val="24"/>
           <w:szCs w:val="24"/>
         </w:rPr>
-        <w:t>Os termostatos inteligentes, como o Nest da Nest Labs Inc., vêm com Wi-Fi integrado, permitindo que os usuários programem, monitorem e controlem remotamente as temperaturas domésticas. Esses dispositivos também aprendem os comportamentos dos proprietários e modificam automaticamente as configurações para proporcionar aos residentes o máximo de conforto e eficiência. Os termostatos inteligentes também podem relatar o uso de energia e lembrar os usuários de alterar os filtros, entre outras coisas.</w:t>
+        <w:t xml:space="preserve">Os termostatos inteligentes, como o Nest da Nest Labs Inc., vêm com Wi-Fi integrado, permitindo que os usuários programem, monitorem e controlem remotamente as temperaturas domésticas. Esses dispositivos também aprendem os comportamentos dos proprietários e modificam automaticamente as configurações para proporcionar aos residentes o máximo de conforto e eficiência. Os termostatos inteligentes também podem relatar o uso de energia e lembrar os </w:t>
+      </w:r>
+      <w:r>
+        <w:rPr>
+          <w:rFonts w:cstheme="minorHAnsi"/>
+          <w:sz w:val="24"/>
+          <w:szCs w:val="24"/>
+        </w:rPr>
+        <w:t>utilizadores</w:t>
+      </w:r>
+      <w:r>
+        <w:rPr>
+          <w:rFonts w:cstheme="minorHAnsi"/>
+          <w:sz w:val="24"/>
+          <w:szCs w:val="24"/>
+        </w:rPr>
+        <w:t xml:space="preserve"> de alterar os filtros, entre outras coisas.</w:t>
       </w:r>
     </w:p>
     <w:p>
@@ -627,7 +865,23 @@
           <w:sz w:val="24"/>
           <w:szCs w:val="24"/>
         </w:rPr>
-        <w:t>Com câmeras de segurança inteligentes, os moradores podem monitorar suas casas quando estão fora ou em férias. Sensores de movimento inteligentes também são capazes de identificar a diferença entre residentes, visitantes, animais de estimação e assaltantes, e podem notificar as autoridades se um comportamento suspeito for detectado.</w:t>
+        <w:t xml:space="preserve">Com câmeras de segurança inteligentes, os moradores podem monitorar </w:t>
+      </w:r>
+      <w:r>
+        <w:rPr>
+          <w:rFonts w:cstheme="minorHAnsi"/>
+          <w:sz w:val="24"/>
+          <w:szCs w:val="24"/>
+        </w:rPr>
+        <w:t xml:space="preserve">as </w:t>
+      </w:r>
+      <w:r>
+        <w:rPr>
+          <w:rFonts w:cstheme="minorHAnsi"/>
+          <w:sz w:val="24"/>
+          <w:szCs w:val="24"/>
+        </w:rPr>
+        <w:t>suas casas quando estão fora ou em férias. Sensores de movimento inteligentes também são capazes de identificar a diferença entre residentes, visitantes, animais de estimação e assaltantes, e podem notificar as autoridades se um comportamento suspeito for detectado.</w:t>
       </w:r>
     </w:p>
     <w:p>
@@ -650,7 +904,23 @@
           <w:sz w:val="24"/>
           <w:szCs w:val="24"/>
         </w:rPr>
-        <w:t>Os cuidados com animais de estimação podem ser automatizados com alimentadores conectados. Plantas de casa e gramados podem ser regadas por temporizadores conectados.</w:t>
+        <w:t xml:space="preserve">Os cuidados com animais de estimação podem ser automatizados com alimentadores conectados. Plantas de casa e </w:t>
+      </w:r>
+      <w:r>
+        <w:rPr>
+          <w:rFonts w:cstheme="minorHAnsi"/>
+          <w:sz w:val="24"/>
+          <w:szCs w:val="24"/>
+        </w:rPr>
+        <w:t>relvado</w:t>
+      </w:r>
+      <w:r>
+        <w:rPr>
+          <w:rFonts w:cstheme="minorHAnsi"/>
+          <w:sz w:val="24"/>
+          <w:szCs w:val="24"/>
+        </w:rPr>
+        <w:t xml:space="preserve"> podem ser regadas por temporizadores conectados.</w:t>
       </w:r>
     </w:p>
     <w:p>
@@ -674,7 +944,23 @@
           <w:szCs w:val="24"/>
         </w:rPr>
         <w:lastRenderedPageBreak/>
-        <w:t>Aparelhos de cozinha de todos os tipos estão disponíveis, incluindo cafeteiras inteligentes que podem preparar um copo fresco assim que o alarme disparar; Geladeiras inteligentes que acompanham as datas de validade, fazem listas de compras ou até mesmo criam receitas com base nos ingredientes atualmente disponíveis; fogões e torradeiras mais lentos; e, na lavanderia, máquinas de lavar e secar.</w:t>
+        <w:t xml:space="preserve">Aparelhos de cozinha de todos os tipos estão disponíveis, incluindo cafeteiras inteligentes que podem preparar um copo fresco assim que o alarme disparar; </w:t>
+      </w:r>
+      <w:r>
+        <w:rPr>
+          <w:rFonts w:cstheme="minorHAnsi"/>
+          <w:sz w:val="24"/>
+          <w:szCs w:val="24"/>
+        </w:rPr>
+        <w:t>Figoríficos</w:t>
+      </w:r>
+      <w:r>
+        <w:rPr>
+          <w:rFonts w:cstheme="minorHAnsi"/>
+          <w:sz w:val="24"/>
+          <w:szCs w:val="24"/>
+        </w:rPr>
+        <w:t xml:space="preserve"> inteligentes que acompanham as datas de validade, fazem listas de compras ou até mesmo criam receitas com base nos ingredientes atualmente disponíveis; fogões e torradeiras mais lentos; e, na lavanderia, máquinas de lavar e secar.</w:t>
       </w:r>
     </w:p>
     <w:p>
@@ -698,7 +984,7 @@
           <w:sz w:val="24"/>
           <w:szCs w:val="24"/>
         </w:rPr>
-        <w:t>Os monitores do sistema doméstico podem, por exemplo, detectar um surto elétrico e desligar aparelhos ou detectar falhas na água ou congelar tubos e desligar a água para que não haja uma inundação em seu porão.</w:t>
+        <w:t>Os monitores do sistema doméstico podem, por exemplo, detectar um surto elétrico e desligar aparelhos ou detectar falhas na água ou congelar tubos e desligar a água para que não haja uma inundação.</w:t>
       </w:r>
     </w:p>
     <w:p>
@@ -803,7 +1089,44 @@
           <w:rFonts w:asciiTheme="minorHAnsi" w:eastAsiaTheme="minorHAnsi" w:hAnsiTheme="minorHAnsi" w:cstheme="minorHAnsi"/>
           <w:lang w:eastAsia="en-US"/>
         </w:rPr>
-        <w:t>Um dos benefícios mais elogiados da automação residencial é proporcionar tranquilidade aos proprietários, permitindo que eles monitorem suas casas remotamente, combatendo perigos como uma cafeteira esquecida deixada ou uma porta da frente deixada destrancada.</w:t>
+        <w:t xml:space="preserve">Um dos benefícios mais elogiados da </w:t>
+      </w:r>
+      <w:r>
+        <w:rPr>
+          <w:rFonts w:asciiTheme="minorHAnsi" w:eastAsiaTheme="minorHAnsi" w:hAnsiTheme="minorHAnsi" w:cstheme="minorHAnsi"/>
+          <w:lang w:eastAsia="en-US"/>
+        </w:rPr>
+        <w:t xml:space="preserve">automatização </w:t>
+      </w:r>
+      <w:r>
+        <w:rPr>
+          <w:rFonts w:asciiTheme="minorHAnsi" w:eastAsiaTheme="minorHAnsi" w:hAnsiTheme="minorHAnsi" w:cstheme="minorHAnsi"/>
+          <w:lang w:eastAsia="en-US"/>
+        </w:rPr>
+        <w:t xml:space="preserve">residencial é proporcionar tranquilidade aos proprietários, permitindo que eles monitorem suas casas remotamente, combatendo perigos como uma cafeteira </w:t>
+      </w:r>
+      <w:r>
+        <w:rPr>
+          <w:rFonts w:asciiTheme="minorHAnsi" w:eastAsiaTheme="minorHAnsi" w:hAnsiTheme="minorHAnsi" w:cstheme="minorHAnsi"/>
+          <w:lang w:eastAsia="en-US"/>
+        </w:rPr>
+        <w:t xml:space="preserve">em funcionamento </w:t>
+      </w:r>
+      <w:r>
+        <w:rPr>
+          <w:rFonts w:asciiTheme="minorHAnsi" w:eastAsiaTheme="minorHAnsi" w:hAnsiTheme="minorHAnsi" w:cstheme="minorHAnsi"/>
+          <w:lang w:eastAsia="en-US"/>
+        </w:rPr>
+        <w:t xml:space="preserve">esquecida </w:t>
+      </w:r>
+      <w:bookmarkStart w:id="1" w:name="_GoBack"/>
+      <w:bookmarkEnd w:id="1"/>
+      <w:r>
+        <w:rPr>
+          <w:rFonts w:asciiTheme="minorHAnsi" w:eastAsiaTheme="minorHAnsi" w:hAnsiTheme="minorHAnsi" w:cstheme="minorHAnsi"/>
+          <w:lang w:eastAsia="en-US"/>
+        </w:rPr>
+        <w:t>ou uma porta da frente deixada destrancada.</w:t>
       </w:r>
     </w:p>
     <w:p>
@@ -977,7 +1300,19 @@
         <w:rPr>
           <w:rFonts w:asciiTheme="minorHAnsi" w:hAnsiTheme="minorHAnsi" w:cstheme="minorHAnsi"/>
         </w:rPr>
-        <w:t xml:space="preserve">A automação residencial também ajuda os consumidores a melhorar a eficiência. Em vez de deixar o ar condicionado ligado o dia todo, um sistema doméstico inteligente pode aprender </w:t>
+        <w:t xml:space="preserve">A </w:t>
+      </w:r>
+      <w:r>
+        <w:rPr>
+          <w:rFonts w:asciiTheme="minorHAnsi" w:hAnsiTheme="minorHAnsi" w:cstheme="minorHAnsi"/>
+        </w:rPr>
+        <w:t xml:space="preserve">automatização </w:t>
+      </w:r>
+      <w:r>
+        <w:rPr>
+          <w:rFonts w:asciiTheme="minorHAnsi" w:hAnsiTheme="minorHAnsi" w:cstheme="minorHAnsi"/>
+        </w:rPr>
+        <w:t xml:space="preserve">residencial também ajuda os consumidores a melhorar a eficiência. Em vez de deixar o ar condicionado ligado o dia todo, um sistema doméstico inteligente pode aprender </w:t>
       </w:r>
       <w:r>
         <w:rPr>
@@ -1001,7 +1336,19 @@
         <w:rPr>
           <w:rFonts w:asciiTheme="minorHAnsi" w:hAnsiTheme="minorHAnsi" w:cstheme="minorHAnsi"/>
         </w:rPr>
-        <w:t xml:space="preserve"> casa do trabalho. O mesmo vale para aparelhos. E com um sistema de irrigação inteligente, o seu relvado só será regado quando necessário e com a quantidade exata de água necessária. Com a automação residencial, a energia, a água e </w:t>
+        <w:t xml:space="preserve"> casa do trabalho. O mesmo vale para aparelhos. E com um sistema de irrigação inteligente, o seu relvado só será regado quando necessário e com a quantidade exata de água necessária. Com a </w:t>
+      </w:r>
+      <w:r>
+        <w:rPr>
+          <w:rFonts w:asciiTheme="minorHAnsi" w:hAnsiTheme="minorHAnsi" w:cstheme="minorHAnsi"/>
+        </w:rPr>
+        <w:t xml:space="preserve">automatização </w:t>
+      </w:r>
+      <w:r>
+        <w:rPr>
+          <w:rFonts w:asciiTheme="minorHAnsi" w:hAnsiTheme="minorHAnsi" w:cstheme="minorHAnsi"/>
+        </w:rPr>
+        <w:t xml:space="preserve">residencial, a energia, a água e </w:t>
       </w:r>
       <w:r>
         <w:rPr>
@@ -1058,7 +1405,19 @@
         <w:rPr>
           <w:rFonts w:asciiTheme="minorHAnsi" w:hAnsiTheme="minorHAnsi" w:cstheme="minorHAnsi"/>
         </w:rPr>
-        <w:t>No entanto, os sistemas de automação residencial têm lutado para se tornar mainstream, em parte devido à sua natureza técnica. Uma desvantagem das casas inteligentes é a sua complexidade percebida; algumas pessoas têm dificuldade com a tecnologia ou desistem disso com o primeiro aborrecimento. Fabricantes de casas inteligentes e alianças estão trabalhando para reduzir a complexidade e melhorar a experiência do usuário para torná-la agradável e benéfica para usuários de todos os tipos e níveis técnicos.</w:t>
+        <w:t xml:space="preserve">No entanto, os sistemas de </w:t>
+      </w:r>
+      <w:r>
+        <w:rPr>
+          <w:rFonts w:asciiTheme="minorHAnsi" w:hAnsiTheme="minorHAnsi" w:cstheme="minorHAnsi"/>
+        </w:rPr>
+        <w:t xml:space="preserve">automatização </w:t>
+      </w:r>
+      <w:r>
+        <w:rPr>
+          <w:rFonts w:asciiTheme="minorHAnsi" w:hAnsiTheme="minorHAnsi" w:cstheme="minorHAnsi"/>
+        </w:rPr>
+        <w:t>residencial têm lutado para se tornar mainstream, em parte devido à sua natureza técnica. Uma desvantagem das casas inteligentes é a sua complexidade percebida; algumas pessoas têm dificuldade com a tecnologia ou desistem disso com o primeiro aborrecimento. Fabricantes de casas inteligentes e alianças estão trabalhando para reduzir a complexidade e melhorar a experiência do usuário para torná-la agradável e benéfica para usuários de todos os tipos e níveis técnicos.</w:t>
       </w:r>
     </w:p>
     <w:p>
@@ -1090,7 +1449,31 @@
         <w:rPr>
           <w:rFonts w:asciiTheme="minorHAnsi" w:hAnsiTheme="minorHAnsi" w:cstheme="minorHAnsi"/>
         </w:rPr>
-        <w:t>Para que os sistemas de automação residencial sejam realmente eficazes, os dispositivos devem ser interoperáveis, independentemente de quem os tenha fabricado, usando o mesmo protocolo ou, pelo menos, os complementares. Como é um mercado tão nascente, ainda não existe um padrão ouro para automação residencial. No entanto, as alianças padrão estão em parceria com fabricantes e protocolos para garantir a interoperabilidade e uma experiência de usuário perfeita.</w:t>
+        <w:t xml:space="preserve">Para que os sistemas de </w:t>
+      </w:r>
+      <w:r>
+        <w:rPr>
+          <w:rFonts w:asciiTheme="minorHAnsi" w:hAnsiTheme="minorHAnsi" w:cstheme="minorHAnsi"/>
+        </w:rPr>
+        <w:t xml:space="preserve">automatização </w:t>
+      </w:r>
+      <w:r>
+        <w:rPr>
+          <w:rFonts w:asciiTheme="minorHAnsi" w:hAnsiTheme="minorHAnsi" w:cstheme="minorHAnsi"/>
+        </w:rPr>
+        <w:t xml:space="preserve">residencial sejam realmente eficazes, os dispositivos devem ser interoperáveis, independentemente de quem os tenha fabricado, usando o mesmo protocolo ou, pelo menos, os complementares. Como é um mercado tão nascente, ainda não existe um padrão ouro para </w:t>
+      </w:r>
+      <w:r>
+        <w:rPr>
+          <w:rFonts w:asciiTheme="minorHAnsi" w:hAnsiTheme="minorHAnsi" w:cstheme="minorHAnsi"/>
+        </w:rPr>
+        <w:t xml:space="preserve">automatização </w:t>
+      </w:r>
+      <w:r>
+        <w:rPr>
+          <w:rFonts w:asciiTheme="minorHAnsi" w:hAnsiTheme="minorHAnsi" w:cstheme="minorHAnsi"/>
+        </w:rPr>
+        <w:t>residencial. No entanto, as alianças padrão estão em parceria com fabricantes e protocolos para garantir a interoperabilidade e uma experiência de usuário perfeita.</w:t>
       </w:r>
     </w:p>
     <w:p>
@@ -1355,12 +1738,13 @@
         <w:t xml:space="preserve"> a vida podem mesmo vir a aumentar o valor imobiliário de uma casa devido aos dispositivos serem projetados </w:t>
       </w:r>
       <w:r>
-        <w:t xml:space="preserve">para sincronizar com outros dispositivos e sistemas, de modo que </w:t>
-      </w:r>
-      <w:bookmarkStart w:id="0" w:name="_GoBack"/>
-      <w:bookmarkEnd w:id="0"/>
-      <w:r>
-        <w:t>o sistema de automação residencial possa continuar a evoluir à medida que as residências progridem.</w:t>
+        <w:t xml:space="preserve">para sincronizar com outros dispositivos e sistemas, de modo que o sistema de </w:t>
+      </w:r>
+      <w:r>
+        <w:t xml:space="preserve">automatização </w:t>
+      </w:r>
+      <w:r>
+        <w:t>residencial possa continuar a evoluir à medida que as residências progridem.</w:t>
       </w:r>
     </w:p>
     <w:p>
@@ -1368,7 +1752,13 @@
         <w:jc w:val="both"/>
       </w:pPr>
       <w:r>
-        <w:t>A nível de saúde, a automatização residencial procura reduzir os níveis de estresse que a população vive garantindo que a casa se encontre segura estejamos onde estivermos e procura, também, reduzir a quantidade de esforço e preocupação que se tem todos os dias ao administrar a nossa casa podendo nos concentrar mais em nós próprios e nas pessoas que vivem connosco.</w:t>
+        <w:t xml:space="preserve">A nível de saúde, a automatização residencial procura reduzir os níveis de </w:t>
+      </w:r>
+      <w:r>
+        <w:t>stresse</w:t>
+      </w:r>
+      <w:r>
+        <w:t xml:space="preserve"> que a população vive garantindo que a casa se encontre segura estejamos onde estivermos e procura, também, reduzir a quantidade de esforço e preocupação que se tem todos os dias ao administrar a nossa casa podendo nos concentrar mais em nós próprios e nas pessoas que vivem connosco.</w:t>
       </w:r>
     </w:p>
     <w:p/>

</xml_diff>

<commit_message>
update Apresentação Individual - Ana
</commit_message>
<xml_diff>
--- a/Documentos/4. Apresentação Individual/Ana/Guiao_Apresentacao.docx
+++ b/Documentos/4. Apresentação Individual/Ana/Guiao_Apresentacao.docx
@@ -804,7 +804,23 @@
           <w:sz w:val="24"/>
           <w:szCs w:val="24"/>
         </w:rPr>
-        <w:t xml:space="preserve">Os termostatos inteligentes, como o Nest da Nest Labs Inc., vêm com Wi-Fi integrado, permitindo que os usuários programem, monitorem e controlem remotamente as temperaturas domésticas. Esses dispositivos também aprendem os comportamentos dos proprietários e modificam automaticamente as configurações para proporcionar aos residentes o máximo de conforto e eficiência. Os termostatos inteligentes também podem relatar o uso de energia e lembrar os </w:t>
+        <w:t xml:space="preserve">Os termostatos inteligentes, como o Nest da Nest Labs Inc., vêm com Wi-Fi integrado, permitindo que os </w:t>
+      </w:r>
+      <w:r>
+        <w:rPr>
+          <w:rFonts w:cstheme="minorHAnsi"/>
+          <w:sz w:val="24"/>
+          <w:szCs w:val="24"/>
+        </w:rPr>
+        <w:t>utilizadores</w:t>
+      </w:r>
+      <w:r>
+        <w:rPr>
+          <w:rFonts w:cstheme="minorHAnsi"/>
+          <w:sz w:val="24"/>
+          <w:szCs w:val="24"/>
+        </w:rPr>
+        <w:t xml:space="preserve"> programem, monitorem e controlem remotamente as temperaturas domésticas. Esses dispositivos também aprendem os comportamentos dos proprietários e modificam automaticamente as configurações para proporcionar aos residentes o máximo de conforto e eficiência. Os termostatos inteligentes também podem relatar o uso de energia e lembrar os </w:t>
       </w:r>
       <w:r>
         <w:rPr>
@@ -843,7 +859,23 @@
           <w:sz w:val="24"/>
           <w:szCs w:val="24"/>
         </w:rPr>
-        <w:t>Usando fechaduras inteligentes e abridores de portas de garagem, os usuários podem conceder ou negar acesso aos visitantes. Bloqueios inteligentes também podem detectar quando os moradores estão próximos e destravam as portas para eles.</w:t>
+        <w:t xml:space="preserve">Usando fechaduras inteligentes e abridores de portas de garagem, os </w:t>
+      </w:r>
+      <w:r>
+        <w:rPr>
+          <w:rFonts w:cstheme="minorHAnsi"/>
+          <w:sz w:val="24"/>
+          <w:szCs w:val="24"/>
+        </w:rPr>
+        <w:t>propriatários</w:t>
+      </w:r>
+      <w:r>
+        <w:rPr>
+          <w:rFonts w:cstheme="minorHAnsi"/>
+          <w:sz w:val="24"/>
+          <w:szCs w:val="24"/>
+        </w:rPr>
+        <w:t xml:space="preserve"> podem conceder ou negar acesso aos visitantes. Bloqueios inteligentes também podem detectar quando os moradores estão próximos e destravam as portas para eles.</w:t>
       </w:r>
     </w:p>
     <w:p>
@@ -865,7 +897,23 @@
           <w:sz w:val="24"/>
           <w:szCs w:val="24"/>
         </w:rPr>
-        <w:t xml:space="preserve">Com câmeras de segurança inteligentes, os moradores podem monitorar </w:t>
+        <w:t>Com câmeras de segurança inteligentes, os moradores podem monitor</w:t>
+      </w:r>
+      <w:r>
+        <w:rPr>
+          <w:rFonts w:cstheme="minorHAnsi"/>
+          <w:sz w:val="24"/>
+          <w:szCs w:val="24"/>
+        </w:rPr>
+        <w:t>izar</w:t>
+      </w:r>
+      <w:r>
+        <w:rPr>
+          <w:rFonts w:cstheme="minorHAnsi"/>
+          <w:sz w:val="24"/>
+          <w:szCs w:val="24"/>
+        </w:rPr>
+        <w:t xml:space="preserve"> </w:t>
       </w:r>
       <w:r>
         <w:rPr>
@@ -904,7 +952,7 @@
           <w:sz w:val="24"/>
           <w:szCs w:val="24"/>
         </w:rPr>
-        <w:t xml:space="preserve">Os cuidados com animais de estimação podem ser automatizados com alimentadores conectados. Plantas de casa e </w:t>
+        <w:t xml:space="preserve">Plantas de casa e </w:t>
       </w:r>
       <w:r>
         <w:rPr>
@@ -943,16 +991,34 @@
           <w:sz w:val="24"/>
           <w:szCs w:val="24"/>
         </w:rPr>
+        <w:t xml:space="preserve">Aparelhos de cozinha de todos os tipos estão disponíveis, incluindo cafeteiras inteligentes que podem preparar um copo fresco assim que o alarme disparar; </w:t>
+      </w:r>
+      <w:r>
+        <w:rPr>
+          <w:rFonts w:cstheme="minorHAnsi"/>
+          <w:sz w:val="24"/>
+          <w:szCs w:val="24"/>
+        </w:rPr>
         <w:lastRenderedPageBreak/>
-        <w:t xml:space="preserve">Aparelhos de cozinha de todos os tipos estão disponíveis, incluindo cafeteiras inteligentes que podem preparar um copo fresco assim que o alarme disparar; </w:t>
-      </w:r>
-      <w:r>
-        <w:rPr>
-          <w:rFonts w:cstheme="minorHAnsi"/>
-          <w:sz w:val="24"/>
-          <w:szCs w:val="24"/>
-        </w:rPr>
-        <w:t>Figoríficos</w:t>
+        <w:t>F</w:t>
+      </w:r>
+      <w:r>
+        <w:rPr>
+          <w:rFonts w:cstheme="minorHAnsi"/>
+          <w:sz w:val="24"/>
+          <w:szCs w:val="24"/>
+        </w:rPr>
+        <w:t>r</w:t>
+      </w:r>
+      <w:bookmarkStart w:id="1" w:name="_GoBack"/>
+      <w:bookmarkEnd w:id="1"/>
+      <w:r>
+        <w:rPr>
+          <w:rFonts w:cstheme="minorHAnsi"/>
+          <w:sz w:val="24"/>
+          <w:szCs w:val="24"/>
+        </w:rPr>
+        <w:t>igoríficos</w:t>
       </w:r>
       <w:r>
         <w:rPr>
@@ -1060,7 +1126,14 @@
           <w:rFonts w:asciiTheme="minorHAnsi" w:eastAsiaTheme="minorHAnsi" w:hAnsiTheme="minorHAnsi" w:cstheme="minorHAnsi"/>
           <w:lang w:eastAsia="en-US"/>
         </w:rPr>
-        <w:t>Benefícios:</w:t>
+        <w:t>Prós</w:t>
+      </w:r>
+      <w:r>
+        <w:rPr>
+          <w:rFonts w:asciiTheme="minorHAnsi" w:eastAsiaTheme="minorHAnsi" w:hAnsiTheme="minorHAnsi" w:cstheme="minorHAnsi"/>
+          <w:lang w:eastAsia="en-US"/>
+        </w:rPr>
+        <w:t>:</w:t>
       </w:r>
     </w:p>
     <w:p>
@@ -1117,16 +1190,7 @@
           <w:rFonts w:asciiTheme="minorHAnsi" w:eastAsiaTheme="minorHAnsi" w:hAnsiTheme="minorHAnsi" w:cstheme="minorHAnsi"/>
           <w:lang w:eastAsia="en-US"/>
         </w:rPr>
-        <w:t xml:space="preserve">esquecida </w:t>
-      </w:r>
-      <w:bookmarkStart w:id="1" w:name="_GoBack"/>
-      <w:bookmarkEnd w:id="1"/>
-      <w:r>
-        <w:rPr>
-          <w:rFonts w:asciiTheme="minorHAnsi" w:eastAsiaTheme="minorHAnsi" w:hAnsiTheme="minorHAnsi" w:cstheme="minorHAnsi"/>
-          <w:lang w:eastAsia="en-US"/>
-        </w:rPr>
-        <w:t>ou uma porta da frente deixada destrancada.</w:t>
+        <w:t>esquecida ou uma porta da frente deixada destrancada.</w:t>
       </w:r>
     </w:p>
     <w:p>
@@ -1348,14 +1412,7 @@
         <w:rPr>
           <w:rFonts w:asciiTheme="minorHAnsi" w:hAnsiTheme="minorHAnsi" w:cstheme="minorHAnsi"/>
         </w:rPr>
-        <w:t xml:space="preserve">residencial, a energia, a água e </w:t>
-      </w:r>
-      <w:r>
-        <w:rPr>
-          <w:rFonts w:asciiTheme="minorHAnsi" w:hAnsiTheme="minorHAnsi" w:cstheme="minorHAnsi"/>
-        </w:rPr>
-        <w:lastRenderedPageBreak/>
-        <w:t>outros recursos são usados com mais eficiência, o que ajuda a economizar recursos naturais e dinheiro para o consumidor.</w:t>
+        <w:t>residencial, a energia, a água e outros recursos são usados com mais eficiência, o que ajuda a economizar recursos naturais e dinheiro para o consumidor.</w:t>
       </w:r>
     </w:p>
     <w:p>
@@ -1379,7 +1436,20 @@
         <w:rPr>
           <w:rFonts w:asciiTheme="minorHAnsi" w:hAnsiTheme="minorHAnsi" w:cstheme="minorHAnsi"/>
         </w:rPr>
-        <w:t>Desvantagens:</w:t>
+        <w:lastRenderedPageBreak/>
+        <w:t>Contra</w:t>
+      </w:r>
+      <w:r>
+        <w:rPr>
+          <w:rFonts w:asciiTheme="minorHAnsi" w:hAnsiTheme="minorHAnsi" w:cstheme="minorHAnsi"/>
+        </w:rPr>
+        <w:t>s</w:t>
+      </w:r>
+      <w:r>
+        <w:rPr>
+          <w:rFonts w:asciiTheme="minorHAnsi" w:hAnsiTheme="minorHAnsi" w:cstheme="minorHAnsi"/>
+        </w:rPr>
+        <w:t>:</w:t>
       </w:r>
     </w:p>
     <w:p>
@@ -1533,17 +1603,7 @@
           <w:szCs w:val="24"/>
           <w:lang w:eastAsia="pt-PT"/>
         </w:rPr>
-        <w:t xml:space="preserve">Além da segurança, muitos oponentes domésticos inteligentes se preocupam com a privacidade dos dados. O relatório da NTT Data descobriu que 73% dos consumidores estão preocupados com a privacidade dos dados compartilhados por seus dispositivos domésticos inteligentes. Enquanto os fabricantes de dispositivos domésticos e plataformas inteligentes podem coletar dados do consumidor para melhor adequar seus produtos ou oferecer serviços novos e aprimorados aos clientes, a confiança e a transparência são </w:t>
-      </w:r>
-      <w:r>
-        <w:rPr>
-          <w:rFonts w:eastAsia="Times New Roman" w:cstheme="minorHAnsi"/>
-          <w:sz w:val="24"/>
-          <w:szCs w:val="24"/>
-          <w:lang w:eastAsia="pt-PT"/>
-        </w:rPr>
-        <w:lastRenderedPageBreak/>
-        <w:t>essenciais para que os fabricantes criem confiança com os usuários de seus produtos inteligentes.</w:t>
+        <w:t>Além da segurança, muitos oponentes domésticos inteligentes se preocupam com a privacidade dos dados. O relatório da NTT Data descobriu que 73% dos consumidores estão preocupados com a privacidade dos dados compartilhados por seus dispositivos domésticos inteligentes. Enquanto os fabricantes de dispositivos domésticos e plataformas inteligentes podem coletar dados do consumidor para melhor adequar seus produtos ou oferecer serviços novos e aprimorados aos clientes, a confiança e a transparência são essenciais para que os fabricantes criem confiança com os usuários de seus produtos inteligentes.</w:t>
       </w:r>
     </w:p>
     <w:p>
@@ -1570,6 +1630,7 @@
           <w:b/>
           <w:sz w:val="28"/>
         </w:rPr>
+        <w:lastRenderedPageBreak/>
         <w:t>Conclusão</w:t>
       </w:r>
     </w:p>
@@ -1640,77 +1701,6 @@
         <w:jc w:val="both"/>
       </w:pPr>
       <w:r>
-        <w:t xml:space="preserve">Um equívoco </w:t>
-      </w:r>
-      <w:r>
-        <w:t xml:space="preserve">que é </w:t>
-      </w:r>
-      <w:r>
-        <w:t>comum</w:t>
-      </w:r>
-      <w:r>
-        <w:t>,</w:t>
-      </w:r>
-      <w:r>
-        <w:t xml:space="preserve"> sobre a tecnologia de casa inteligente</w:t>
-      </w:r>
-      <w:r>
-        <w:t>,</w:t>
-      </w:r>
-      <w:r>
-        <w:t xml:space="preserve"> é que é apenas</w:t>
-      </w:r>
-      <w:r>
-        <w:t xml:space="preserve"> direcionada</w:t>
-      </w:r>
-      <w:r>
-        <w:t xml:space="preserve"> para consumidores mais jovens e </w:t>
-      </w:r>
-      <w:r>
-        <w:t>com mais posses</w:t>
-      </w:r>
-      <w:r>
-        <w:t xml:space="preserve">. </w:t>
-      </w:r>
-      <w:r>
-        <w:t xml:space="preserve">A </w:t>
-      </w:r>
-      <w:r>
-        <w:t>verdade</w:t>
-      </w:r>
-      <w:r>
-        <w:t xml:space="preserve"> é que</w:t>
-      </w:r>
-      <w:r>
-        <w:t xml:space="preserve"> esses produtos</w:t>
-      </w:r>
-      <w:r>
-        <w:t xml:space="preserve"> já</w:t>
-      </w:r>
-      <w:r>
-        <w:t xml:space="preserve"> atraem pessoas de todas as idades, níveis </w:t>
-      </w:r>
-      <w:r>
-        <w:t>sociais</w:t>
-      </w:r>
-      <w:r>
-        <w:t xml:space="preserve"> e demográficos. </w:t>
-      </w:r>
-      <w:r>
-        <w:t xml:space="preserve">Os </w:t>
-      </w:r>
-      <w:r>
-        <w:t>clientes estão cada vez mais procurando dispositivos personalizáveis, para que suas experiências possam ser adaptadas precisamente às suas preferências.</w:t>
-      </w:r>
-      <w:r>
-        <w:t xml:space="preserve"> </w:t>
-      </w:r>
-    </w:p>
-    <w:p>
-      <w:pPr>
-        <w:jc w:val="both"/>
-      </w:pPr>
-      <w:r>
         <w:t xml:space="preserve">Os sistemas domésticos inteligentes continuarão evoluindo e se tornando cada vez mais avançados. </w:t>
       </w:r>
       <w:r>
@@ -1747,21 +1737,6 @@
         <w:t>residencial possa continuar a evoluir à medida que as residências progridem.</w:t>
       </w:r>
     </w:p>
-    <w:p>
-      <w:pPr>
-        <w:jc w:val="both"/>
-      </w:pPr>
-      <w:r>
-        <w:t xml:space="preserve">A nível de saúde, a automatização residencial procura reduzir os níveis de </w:t>
-      </w:r>
-      <w:r>
-        <w:t>stresse</w:t>
-      </w:r>
-      <w:r>
-        <w:t xml:space="preserve"> que a população vive garantindo que a casa se encontre segura estejamos onde estivermos e procura, também, reduzir a quantidade de esforço e preocupação que se tem todos os dias ao administrar a nossa casa podendo nos concentrar mais em nós próprios e nas pessoas que vivem connosco.</w:t>
-      </w:r>
-    </w:p>
-    <w:p/>
     <w:p/>
     <w:p/>
     <w:p/>

</xml_diff>